<commit_message>
Correccion de modelos en documento Word
</commit_message>
<xml_diff>
--- a/Exp1_S1_Grupo11.docx
+++ b/Exp1_S1_Grupo11.docx
@@ -462,7 +462,12 @@
           </w:tcPr>
           <w:p>
             <w:r>
+              <w:rPr/>
               <w:t> </w:t>
+            </w:r>
+            <w:r>
+              <w:rPr/>
+              <w:t>Grupo 11</w:t>
             </w:r>
           </w:p>
         </w:tc>
@@ -1403,10 +1408,10 @@
       </w:pPr>
       <w:r>
         <w:drawing>
-          <wp:inline wp14:editId="707DB0BF" wp14:anchorId="3FF4891E">
-            <wp:extent cx="6229350" cy="3876675"/>
+          <wp:inline wp14:editId="4053DA93" wp14:anchorId="3122F3A6">
+            <wp:extent cx="6315075" cy="3981450"/>
             <wp:effectExtent l="0" t="0" r="0" b="0"/>
-            <wp:docPr id="1777681265" name="drawing"/>
+            <wp:docPr id="851780769" name="drawing"/>
             <wp:cNvGraphicFramePr>
               <a:graphicFrameLocks noChangeAspect="1"/>
             </wp:cNvGraphicFramePr>
@@ -1414,11 +1419,11 @@
               <a:graphicData xmlns:a="http://schemas.openxmlformats.org/drawingml/2006/main" uri="http://schemas.openxmlformats.org/drawingml/2006/picture">
                 <pic:pic xmlns:pic="http://schemas.openxmlformats.org/drawingml/2006/picture">
                   <pic:nvPicPr>
-                    <pic:cNvPr id="1777681265" name=""/>
+                    <pic:cNvPr id="851780769" name=""/>
                     <pic:cNvPicPr/>
                   </pic:nvPicPr>
                   <pic:blipFill>
-                    <a:blip xmlns:r="http://schemas.openxmlformats.org/officeDocument/2006/relationships" r:embed="rId1774271096">
+                    <a:blip xmlns:r="http://schemas.openxmlformats.org/officeDocument/2006/relationships" r:embed="rId850621547">
                       <a:extLst>
                         <a:ext xmlns:a="http://schemas.openxmlformats.org/drawingml/2006/main" uri="{28A0092B-C50C-407E-A947-70E740481C1C}">
                           <a14:useLocalDpi xmlns:a14="http://schemas.microsoft.com/office/drawing/2010/main" val="0"/>
@@ -1432,7 +1437,7 @@
                   <pic:spPr>
                     <a:xfrm>
                       <a:off x="0" y="0"/>
-                      <a:ext cx="6229350" cy="3876675"/>
+                      <a:ext cx="6315075" cy="3981450"/>
                     </a:xfrm>
                     <a:prstGeom prst="rect">
                       <a:avLst/>
@@ -1487,10 +1492,10 @@
       </w:pPr>
       <w:r>
         <w:drawing>
-          <wp:inline wp14:editId="3E139B6B" wp14:anchorId="613F3131">
-            <wp:extent cx="6229350" cy="3819525"/>
+          <wp:inline wp14:editId="36F0DC8C" wp14:anchorId="6E3E85B6">
+            <wp:extent cx="6305550" cy="3857625"/>
             <wp:effectExtent l="0" t="0" r="0" b="0"/>
-            <wp:docPr id="1930925915" name="drawing"/>
+            <wp:docPr id="1843869443" name="drawing"/>
             <wp:cNvGraphicFramePr>
               <a:graphicFrameLocks noChangeAspect="1"/>
             </wp:cNvGraphicFramePr>
@@ -1498,11 +1503,11 @@
               <a:graphicData xmlns:a="http://schemas.openxmlformats.org/drawingml/2006/main" uri="http://schemas.openxmlformats.org/drawingml/2006/picture">
                 <pic:pic xmlns:pic="http://schemas.openxmlformats.org/drawingml/2006/picture">
                   <pic:nvPicPr>
-                    <pic:cNvPr id="1930925915" name=""/>
+                    <pic:cNvPr id="1843869443" name=""/>
                     <pic:cNvPicPr/>
                   </pic:nvPicPr>
                   <pic:blipFill>
-                    <a:blip xmlns:r="http://schemas.openxmlformats.org/officeDocument/2006/relationships" r:embed="rId1404824383">
+                    <a:blip xmlns:r="http://schemas.openxmlformats.org/officeDocument/2006/relationships" r:embed="rId2112670424">
                       <a:extLst>
                         <a:ext xmlns:a="http://schemas.openxmlformats.org/drawingml/2006/main" uri="{28A0092B-C50C-407E-A947-70E740481C1C}">
                           <a14:useLocalDpi xmlns:a14="http://schemas.microsoft.com/office/drawing/2010/main" val="0"/>
@@ -1516,7 +1521,7 @@
                   <pic:spPr>
                     <a:xfrm>
                       <a:off x="0" y="0"/>
-                      <a:ext cx="6229350" cy="3819525"/>
+                      <a:ext cx="6305550" cy="3857625"/>
                     </a:xfrm>
                     <a:prstGeom prst="rect">
                       <a:avLst/>
@@ -1533,7 +1538,6 @@
           <w:b w:val="1"/>
           <w:bCs w:val="1"/>
         </w:rPr>
-        <w:lastRenderedPageBreak/>
         <w:t>Modelo en notación de Bachman o Ingeniería de la Información</w:t>
       </w:r>
       <w:r>

</xml_diff>